<commit_message>
- (WIP) Report draft - Added DS2 NB validation output
</commit_message>
<xml_diff>
--- a/472_Report2_27566263_DRAFT1.docx
+++ b/472_Report2_27566263_DRAFT1.docx
@@ -166,6 +166,14 @@
           <w:sz w:val="24"/>
           <w:szCs w:val="24"/>
         </w:rPr>
+        <w:t xml:space="preserve">1. </w:t>
+      </w:r>
+      <w:r>
+        <w:rPr>
+          <w:b/>
+          <w:sz w:val="24"/>
+          <w:szCs w:val="24"/>
+        </w:rPr>
         <w:t>INTRODUCTION</w:t>
       </w:r>
     </w:p>
@@ -173,11 +181,101 @@
       <w:pPr>
         <w:jc w:val="both"/>
         <w:rPr>
-          <w:b/>
-          <w:sz w:val="24"/>
-          <w:szCs w:val="24"/>
-        </w:rPr>
-      </w:pPr>
+          <w:sz w:val="24"/>
+          <w:szCs w:val="24"/>
+        </w:rPr>
+      </w:pPr>
+      <w:r>
+        <w:rPr>
+          <w:b/>
+          <w:sz w:val="24"/>
+          <w:szCs w:val="24"/>
+        </w:rPr>
+        <w:tab/>
+      </w:r>
+      <w:r>
+        <w:rPr>
+          <w:sz w:val="24"/>
+          <w:szCs w:val="24"/>
+        </w:rPr>
+        <w:t>The purpose of this report is to analyse the performance of three machine learning algorithms</w:t>
+      </w:r>
+      <w:r>
+        <w:rPr>
+          <w:sz w:val="24"/>
+          <w:szCs w:val="24"/>
+        </w:rPr>
+        <w:t xml:space="preserve"> using Weka,</w:t>
+      </w:r>
+      <w:r>
+        <w:rPr>
+          <w:sz w:val="24"/>
+          <w:szCs w:val="24"/>
+        </w:rPr>
+        <w:t xml:space="preserve"> </w:t>
+      </w:r>
+      <w:r>
+        <w:rPr>
+          <w:sz w:val="24"/>
+          <w:szCs w:val="24"/>
+        </w:rPr>
+        <w:t>to recognise</w:t>
+      </w:r>
+      <w:r>
+        <w:rPr>
+          <w:sz w:val="24"/>
+          <w:szCs w:val="24"/>
+        </w:rPr>
+        <w:t xml:space="preserve"> characters</w:t>
+      </w:r>
+      <w:r>
+        <w:rPr>
+          <w:sz w:val="24"/>
+          <w:szCs w:val="24"/>
+        </w:rPr>
+        <w:t xml:space="preserve"> from</w:t>
+      </w:r>
+      <w:r>
+        <w:rPr>
+          <w:sz w:val="24"/>
+          <w:szCs w:val="24"/>
+        </w:rPr>
+        <w:t xml:space="preserve"> the English alphabet and a subset of the Greek alphabet, along with the impact on their performance when experimenting with different hyper-parameters. This report will include an introduction to the algorithms and the hyper-parameters that I experimented with, an analysis of the data collected while experimenting</w:t>
+      </w:r>
+      <w:r>
+        <w:rPr>
+          <w:sz w:val="24"/>
+          <w:szCs w:val="24"/>
+        </w:rPr>
+        <w:t>, and what I have learned from this mini-project.</w:t>
+      </w:r>
+    </w:p>
+    <w:p>
+      <w:pPr>
+        <w:jc w:val="both"/>
+        <w:rPr>
+          <w:sz w:val="24"/>
+          <w:szCs w:val="24"/>
+        </w:rPr>
+      </w:pPr>
+    </w:p>
+    <w:p>
+      <w:pPr>
+        <w:jc w:val="both"/>
+        <w:rPr>
+          <w:b/>
+          <w:sz w:val="24"/>
+          <w:szCs w:val="24"/>
+        </w:rPr>
+      </w:pPr>
+      <w:r>
+        <w:rPr>
+          <w:b/>
+          <w:sz w:val="24"/>
+          <w:szCs w:val="24"/>
+        </w:rPr>
+        <w:t xml:space="preserve">2. </w:t>
+      </w:r>
       <w:r>
         <w:rPr>
           <w:b/>
@@ -189,59 +287,1563 @@
     </w:p>
     <w:p>
       <w:pPr>
-        <w:jc w:val="both"/>
-        <w:rPr>
-          <w:b/>
-          <w:sz w:val="24"/>
-          <w:szCs w:val="24"/>
-        </w:rPr>
-      </w:pPr>
-      <w:r>
-        <w:rPr>
-          <w:b/>
-          <w:sz w:val="24"/>
-          <w:szCs w:val="24"/>
-        </w:rPr>
-        <w:t>ANALYSIS OF RESULTS</w:t>
-      </w:r>
-    </w:p>
-    <w:p>
-      <w:pPr>
-        <w:jc w:val="both"/>
-        <w:rPr>
-          <w:b/>
-          <w:sz w:val="24"/>
-          <w:szCs w:val="24"/>
-        </w:rPr>
-      </w:pPr>
-      <w:r>
-        <w:rPr>
-          <w:b/>
-          <w:sz w:val="24"/>
-          <w:szCs w:val="24"/>
-        </w:rPr>
-        <w:t>CONCLUSION AND FUTURE WORK</w:t>
-      </w:r>
-    </w:p>
-    <w:p>
-      <w:pPr>
-        <w:jc w:val="both"/>
-        <w:rPr>
-          <w:b/>
-          <w:sz w:val="24"/>
-          <w:szCs w:val="24"/>
-        </w:rPr>
-      </w:pPr>
-      <w:r>
-        <w:rPr>
-          <w:b/>
-          <w:sz w:val="24"/>
-          <w:szCs w:val="24"/>
-        </w:rPr>
-        <w:t>REFERENCES</w:t>
+        <w:autoSpaceDE w:val="0"/>
+        <w:autoSpaceDN w:val="0"/>
+        <w:adjustRightInd w:val="0"/>
+        <w:spacing w:after="0" w:line="240" w:lineRule="auto"/>
+        <w:rPr>
+          <w:rFonts w:ascii="Times-Roman" w:hAnsi="Times-Roman" w:cs="Times-Roman"/>
+        </w:rPr>
+      </w:pPr>
+      <w:r>
+        <w:rPr>
+          <w:rFonts w:ascii="Times-Roman" w:hAnsi="Times-Roman" w:cs="Times-Roman"/>
+        </w:rPr>
+        <w:t>- Describe the algorithms that you chose to experiment with. Do not re-explain the theory of ML</w:t>
+      </w:r>
+    </w:p>
+    <w:p>
+      <w:pPr>
+        <w:autoSpaceDE w:val="0"/>
+        <w:autoSpaceDN w:val="0"/>
+        <w:adjustRightInd w:val="0"/>
+        <w:spacing w:after="0" w:line="240" w:lineRule="auto"/>
+        <w:rPr>
+          <w:rFonts w:ascii="Times-Roman" w:hAnsi="Times-Roman" w:cs="Times-Roman"/>
+        </w:rPr>
+      </w:pPr>
+      <w:r>
+        <w:rPr>
+          <w:rFonts w:ascii="Times-Roman" w:hAnsi="Times-Roman" w:cs="Times-Roman"/>
+        </w:rPr>
+        <w:t>models we have seen in class, just indicate the hyper-parameters you used; and why you chose them.</w:t>
+      </w:r>
+    </w:p>
+    <w:p>
+      <w:pPr>
+        <w:autoSpaceDE w:val="0"/>
+        <w:autoSpaceDN w:val="0"/>
+        <w:adjustRightInd w:val="0"/>
+        <w:spacing w:after="0" w:line="240" w:lineRule="auto"/>
+        <w:rPr>
+          <w:rFonts w:ascii="Times-Roman" w:hAnsi="Times-Roman" w:cs="Times-Roman"/>
+        </w:rPr>
+      </w:pPr>
+      <w:r>
+        <w:rPr>
+          <w:rFonts w:ascii="Times-Roman" w:hAnsi="Times-Roman" w:cs="Times-Roman"/>
+        </w:rPr>
+        <w:t>If you selected an ML model we have not covered in class, explain in a paragraph or two how it</w:t>
+      </w:r>
+    </w:p>
+    <w:p>
+      <w:pPr>
+        <w:autoSpaceDE w:val="0"/>
+        <w:autoSpaceDN w:val="0"/>
+        <w:adjustRightInd w:val="0"/>
+        <w:spacing w:after="0" w:line="240" w:lineRule="auto"/>
+        <w:rPr>
+          <w:rFonts w:ascii="Times-Roman" w:hAnsi="Times-Roman" w:cs="Times-Roman"/>
+        </w:rPr>
+      </w:pPr>
+      <w:r>
+        <w:rPr>
+          <w:rFonts w:ascii="Times-Roman" w:hAnsi="Times-Roman" w:cs="Times-Roman"/>
+        </w:rPr>
+        <w:t>works and why you chose it.</w:t>
+      </w:r>
+    </w:p>
+    <w:p>
+      <w:pPr>
+        <w:autoSpaceDE w:val="0"/>
+        <w:autoSpaceDN w:val="0"/>
+        <w:adjustRightInd w:val="0"/>
+        <w:spacing w:after="0" w:line="240" w:lineRule="auto"/>
+        <w:rPr>
+          <w:rFonts w:ascii="Times-Roman" w:hAnsi="Times-Roman" w:cs="Times-Roman"/>
+        </w:rPr>
+      </w:pPr>
+      <w:r>
+        <w:rPr>
+          <w:rFonts w:ascii="Times-Roman" w:hAnsi="Times-Roman" w:cs="Times-Roman"/>
+        </w:rPr>
+        <w:t>- If you experimented with various parameters, explain what you did and why you did it.</w:t>
+      </w:r>
+    </w:p>
+    <w:p>
+      <w:pPr>
+        <w:jc w:val="both"/>
+        <w:rPr>
+          <w:rFonts w:ascii="Times-Roman" w:hAnsi="Times-Roman" w:cs="Times-Roman"/>
+        </w:rPr>
+      </w:pPr>
+      <w:r>
+        <w:rPr>
+          <w:rFonts w:ascii="Times-Roman" w:hAnsi="Times-Roman" w:cs="Times-Roman"/>
+        </w:rPr>
+        <w:t>- Describe any additional code that you may have written.</w:t>
+      </w:r>
+    </w:p>
+    <w:p>
+      <w:pPr>
+        <w:jc w:val="both"/>
+        <w:rPr>
+          <w:rFonts w:cstheme="minorHAnsi"/>
+          <w:sz w:val="24"/>
+          <w:szCs w:val="24"/>
+        </w:rPr>
+      </w:pPr>
+      <w:r>
+        <w:rPr>
+          <w:rFonts w:ascii="Times-Roman" w:hAnsi="Times-Roman" w:cs="Times-Roman"/>
+        </w:rPr>
+        <w:tab/>
+      </w:r>
+      <w:r>
+        <w:rPr>
+          <w:rFonts w:cstheme="minorHAnsi"/>
+          <w:sz w:val="24"/>
+          <w:szCs w:val="24"/>
+        </w:rPr>
+        <w:t xml:space="preserve">In this section, </w:t>
+      </w:r>
+      <w:r>
+        <w:rPr>
+          <w:rFonts w:cstheme="minorHAnsi"/>
+          <w:sz w:val="24"/>
+          <w:szCs w:val="24"/>
+        </w:rPr>
+        <w:t xml:space="preserve">assume that “better performance” implies better accuracy, better precision, better recall, and better F-measure. </w:t>
+      </w:r>
+      <w:r>
+        <w:rPr>
+          <w:rFonts w:cstheme="minorHAnsi"/>
+          <w:sz w:val="24"/>
+          <w:szCs w:val="24"/>
+        </w:rPr>
+        <w:t>Given the nature of t</w:t>
+      </w:r>
+      <w:r>
+        <w:rPr>
+          <w:rFonts w:cstheme="minorHAnsi"/>
+          <w:sz w:val="24"/>
+          <w:szCs w:val="24"/>
+        </w:rPr>
+        <w:t xml:space="preserve">his mini-project, false positives and false negatives have equal weight, that is, precision and recall have the same importance. </w:t>
+      </w:r>
+      <w:r>
+        <w:rPr>
+          <w:rFonts w:cstheme="minorHAnsi"/>
+          <w:sz w:val="24"/>
+          <w:szCs w:val="24"/>
+        </w:rPr>
+        <w:t>Assume that every hyper-parameter is tested in isolation, with all the other hyper-parameters set to their default values.</w:t>
+      </w:r>
+    </w:p>
+    <w:p>
+      <w:pPr>
+        <w:jc w:val="both"/>
+        <w:rPr>
+          <w:rFonts w:cstheme="minorHAnsi"/>
+          <w:sz w:val="24"/>
+          <w:szCs w:val="24"/>
+        </w:rPr>
+      </w:pPr>
+      <w:r>
+        <w:rPr>
+          <w:rFonts w:cstheme="minorHAnsi"/>
+          <w:sz w:val="24"/>
+          <w:szCs w:val="24"/>
+        </w:rPr>
+        <w:t>Run times are negligible, unless noted.</w:t>
+      </w:r>
+      <w:r>
+        <w:rPr>
+          <w:rFonts w:cstheme="minorHAnsi"/>
+          <w:sz w:val="24"/>
+          <w:szCs w:val="24"/>
+        </w:rPr>
+        <w:t xml:space="preserve"> The actual results of </w:t>
+      </w:r>
+      <w:r>
+        <w:rPr>
+          <w:rFonts w:cstheme="minorHAnsi"/>
+          <w:sz w:val="24"/>
+          <w:szCs w:val="24"/>
+        </w:rPr>
+        <w:t>changing the hyper-parameters will be discussed in the next section.</w:t>
+      </w:r>
+    </w:p>
+    <w:p>
+      <w:pPr>
+        <w:jc w:val="both"/>
+        <w:rPr>
+          <w:b/>
+          <w:sz w:val="24"/>
+          <w:szCs w:val="24"/>
+        </w:rPr>
+      </w:pPr>
+      <w:r>
+        <w:rPr>
+          <w:b/>
+          <w:sz w:val="24"/>
+          <w:szCs w:val="24"/>
+        </w:rPr>
+        <w:t>2.1 Naïve Bayes Classifier</w:t>
+      </w:r>
+    </w:p>
+    <w:p>
+      <w:pPr>
+        <w:jc w:val="both"/>
+        <w:rPr>
+          <w:sz w:val="24"/>
+          <w:szCs w:val="24"/>
+        </w:rPr>
+      </w:pPr>
+      <w:r>
+        <w:rPr>
+          <w:sz w:val="24"/>
+          <w:szCs w:val="24"/>
+        </w:rPr>
+        <w:tab/>
+        <w:t>The simplest algorithm of the three, the Naïve Bayes classifier does not have any hyper-parameters that directly affect its performance</w:t>
+      </w:r>
+      <w:r>
+        <w:rPr>
+          <w:sz w:val="24"/>
+          <w:szCs w:val="24"/>
+        </w:rPr>
+        <w:t>, whether negatively or positively</w:t>
+      </w:r>
+      <w:r>
+        <w:rPr>
+          <w:sz w:val="24"/>
+          <w:szCs w:val="24"/>
+        </w:rPr>
+        <w:t>. Thus, the model used to train the algorithm is the same as for validation and testing, for both data sets.</w:t>
+      </w:r>
+    </w:p>
+    <w:p>
+      <w:pPr>
+        <w:jc w:val="both"/>
+        <w:rPr>
+          <w:b/>
+          <w:sz w:val="24"/>
+          <w:szCs w:val="24"/>
+        </w:rPr>
+      </w:pPr>
+      <w:r>
+        <w:rPr>
+          <w:b/>
+          <w:sz w:val="24"/>
+          <w:szCs w:val="24"/>
+        </w:rPr>
+        <w:t>2.2 J48 Decision Tree</w:t>
+      </w:r>
+    </w:p>
+    <w:p>
+      <w:pPr>
+        <w:jc w:val="both"/>
+        <w:rPr>
+          <w:sz w:val="24"/>
+          <w:szCs w:val="24"/>
+        </w:rPr>
+      </w:pPr>
+      <w:r>
+        <w:rPr>
+          <w:i/>
+          <w:sz w:val="24"/>
+          <w:szCs w:val="24"/>
+        </w:rPr>
+        <w:t xml:space="preserve">Hyper-parameters </w:t>
+      </w:r>
+      <w:r>
+        <w:rPr>
+          <w:i/>
+          <w:sz w:val="24"/>
+          <w:szCs w:val="24"/>
+        </w:rPr>
+        <w:t>that improved performance</w:t>
+      </w:r>
+      <w:r>
+        <w:rPr>
+          <w:i/>
+          <w:sz w:val="24"/>
+          <w:szCs w:val="24"/>
+        </w:rPr>
+        <w:t>:</w:t>
+      </w:r>
+      <w:r>
+        <w:rPr>
+          <w:i/>
+          <w:sz w:val="24"/>
+          <w:szCs w:val="24"/>
+        </w:rPr>
+        <w:t xml:space="preserve"> </w:t>
+      </w:r>
+      <w:r>
+        <w:rPr>
+          <w:sz w:val="24"/>
+          <w:szCs w:val="24"/>
+        </w:rPr>
+        <w:t>Confidence factor, minimum number of objects, unpruned</w:t>
+      </w:r>
+    </w:p>
+    <w:p>
+      <w:pPr>
+        <w:jc w:val="both"/>
+        <w:rPr>
+          <w:sz w:val="24"/>
+          <w:szCs w:val="24"/>
+        </w:rPr>
+      </w:pPr>
+      <w:r>
+        <w:rPr>
+          <w:i/>
+          <w:sz w:val="24"/>
+          <w:szCs w:val="24"/>
+        </w:rPr>
+        <w:lastRenderedPageBreak/>
+        <w:t>Hyper-parameters used</w:t>
+      </w:r>
+      <w:r>
+        <w:rPr>
+          <w:i/>
+          <w:sz w:val="24"/>
+          <w:szCs w:val="24"/>
+        </w:rPr>
+        <w:t>:</w:t>
+      </w:r>
+      <w:r>
+        <w:rPr>
+          <w:sz w:val="24"/>
+          <w:szCs w:val="24"/>
+        </w:rPr>
+        <w:t xml:space="preserve"> Unpruned (DS1), confidence factor (DS2), minimum number of objects (both)</w:t>
+      </w:r>
+    </w:p>
+    <w:p>
+      <w:pPr>
+        <w:jc w:val="both"/>
+        <w:rPr>
+          <w:sz w:val="24"/>
+          <w:szCs w:val="24"/>
+        </w:rPr>
+      </w:pPr>
+      <w:r>
+        <w:rPr>
+          <w:i/>
+          <w:sz w:val="24"/>
+          <w:szCs w:val="24"/>
+        </w:rPr>
+        <w:t>Why?</w:t>
+      </w:r>
+      <w:r>
+        <w:rPr>
+          <w:sz w:val="24"/>
+          <w:szCs w:val="24"/>
+        </w:rPr>
+        <w:t xml:space="preserve"> Better metrics, shorter tree</w:t>
+      </w:r>
+    </w:p>
+    <w:p>
+      <w:pPr>
+        <w:jc w:val="both"/>
+        <w:rPr>
+          <w:sz w:val="24"/>
+          <w:szCs w:val="24"/>
+        </w:rPr>
+      </w:pPr>
+      <w:r>
+        <w:rPr>
+          <w:sz w:val="24"/>
+          <w:szCs w:val="24"/>
+        </w:rPr>
+        <w:tab/>
+        <w:t>Before looking at the hyper-parameters used, let us look at the choice of algorithm for the decision tree</w:t>
+      </w:r>
+      <w:r>
+        <w:rPr>
+          <w:sz w:val="24"/>
+          <w:szCs w:val="24"/>
+        </w:rPr>
+        <w:t xml:space="preserve"> (DT)</w:t>
+      </w:r>
+      <w:r>
+        <w:rPr>
+          <w:sz w:val="24"/>
+          <w:szCs w:val="24"/>
+        </w:rPr>
+        <w:t>. Weka has a multitude of decision tree algorithms to choose from, and J48 proved to be the most reliable in terms of performance</w:t>
+      </w:r>
+      <w:r>
+        <w:rPr>
+          <w:sz w:val="24"/>
+          <w:szCs w:val="24"/>
+        </w:rPr>
+        <w:t xml:space="preserve">. </w:t>
+      </w:r>
+      <w:r>
+        <w:rPr>
+          <w:sz w:val="24"/>
+          <w:szCs w:val="24"/>
+        </w:rPr>
+        <w:t>Being based on the C4.5 DT algorithm, i</w:t>
+      </w:r>
+      <w:r>
+        <w:rPr>
+          <w:sz w:val="24"/>
+          <w:szCs w:val="24"/>
+        </w:rPr>
+        <w:t>t is one of the most popular machine learning algorithms, being ranked #1 in popularity according to a paper by Wu et al. (2008). Some other DT algorithms, like REP</w:t>
+      </w:r>
+      <w:r>
+        <w:rPr>
+          <w:sz w:val="24"/>
+          <w:szCs w:val="24"/>
+        </w:rPr>
+        <w:t xml:space="preserve"> </w:t>
+      </w:r>
+      <w:r>
+        <w:rPr>
+          <w:sz w:val="24"/>
+          <w:szCs w:val="24"/>
+        </w:rPr>
+        <w:t>Tree, did not perform as well, or</w:t>
+      </w:r>
+      <w:r>
+        <w:rPr>
+          <w:sz w:val="24"/>
+          <w:szCs w:val="24"/>
+        </w:rPr>
+        <w:t xml:space="preserve"> had a 0% rate of correctly identifying some classes. Notably, the Random Tree and Random Forest algorithms were very obviously overfitting the training data sets, having either 99.9% or 100% accuracy every time.</w:t>
+      </w:r>
+    </w:p>
+    <w:p>
+      <w:pPr>
+        <w:jc w:val="both"/>
+        <w:rPr>
+          <w:sz w:val="24"/>
+          <w:szCs w:val="24"/>
+        </w:rPr>
+      </w:pPr>
+      <w:r>
+        <w:rPr>
+          <w:sz w:val="24"/>
+          <w:szCs w:val="24"/>
+        </w:rPr>
+        <w:t>For J48’s hyper-parameters, I have experimented with all of them that are not obviously only there for convenience or bookkeeping (e.g. debug, batch size). However, I will only give details about the ones that have positively impacted J48’s performance</w:t>
+      </w:r>
+      <w:r>
+        <w:rPr>
+          <w:sz w:val="24"/>
+          <w:szCs w:val="24"/>
+        </w:rPr>
+        <w:t>: confidence factor, minimum number of objects, and unpruned. Note also that for DT algorithms, having a shorter DT is favourable.</w:t>
+      </w:r>
+    </w:p>
+    <w:p>
+      <w:pPr>
+        <w:jc w:val="both"/>
+        <w:rPr>
+          <w:sz w:val="24"/>
+          <w:szCs w:val="24"/>
+        </w:rPr>
+      </w:pPr>
+      <w:r>
+        <w:rPr>
+          <w:sz w:val="24"/>
+          <w:szCs w:val="24"/>
+        </w:rPr>
+        <w:t>The confidence factor (CF) hyper-parameter incurs more pruning the lower it is. In other words, the lower the CF is, the shorter the DT is. This will also slightly increase performance, up to a certain threshold.</w:t>
+      </w:r>
+    </w:p>
+    <w:p>
+      <w:pPr>
+        <w:jc w:val="both"/>
+        <w:rPr>
+          <w:sz w:val="24"/>
+          <w:szCs w:val="24"/>
+        </w:rPr>
+      </w:pPr>
+      <w:r>
+        <w:rPr>
+          <w:sz w:val="24"/>
+          <w:szCs w:val="24"/>
+        </w:rPr>
+        <w:t>The m</w:t>
+      </w:r>
+      <w:r>
+        <w:rPr>
+          <w:sz w:val="24"/>
+          <w:szCs w:val="24"/>
+        </w:rPr>
+        <w:t>inimum number of objects</w:t>
+      </w:r>
+      <w:r>
+        <w:rPr>
+          <w:sz w:val="24"/>
+          <w:szCs w:val="24"/>
+        </w:rPr>
+        <w:t xml:space="preserve"> (labelled </w:t>
+      </w:r>
+      <w:proofErr w:type="spellStart"/>
+      <w:r>
+        <w:rPr>
+          <w:sz w:val="24"/>
+          <w:szCs w:val="24"/>
+        </w:rPr>
+        <w:t>minNumObj</w:t>
+      </w:r>
+      <w:proofErr w:type="spellEnd"/>
+      <w:r>
+        <w:rPr>
+          <w:sz w:val="24"/>
+          <w:szCs w:val="24"/>
+        </w:rPr>
+        <w:t xml:space="preserve"> in Weka) hyper-parameter is the minimum number of instances per leaf the higher it is. Like the CF, it will increase the performance of the algorithm up to a certain threshold and will consistently reduce the size of the tree the higher it is.</w:t>
+      </w:r>
+    </w:p>
+    <w:p>
+      <w:pPr>
+        <w:jc w:val="both"/>
+        <w:rPr>
+          <w:sz w:val="24"/>
+          <w:szCs w:val="24"/>
+        </w:rPr>
+      </w:pPr>
+      <w:r>
+        <w:rPr>
+          <w:sz w:val="24"/>
+          <w:szCs w:val="24"/>
+        </w:rPr>
+        <w:t>The u</w:t>
+      </w:r>
+      <w:r>
+        <w:rPr>
+          <w:sz w:val="24"/>
+          <w:szCs w:val="24"/>
+        </w:rPr>
+        <w:t>npruned</w:t>
+      </w:r>
+      <w:r>
+        <w:rPr>
+          <w:sz w:val="24"/>
+          <w:szCs w:val="24"/>
+        </w:rPr>
+        <w:t xml:space="preserve"> hyper-parameter leaves the DT unpruned. This will remove the confidence factor, incur a larger DT, and affect the performance. For the first data set, the performance is slightly better, for the second one, slightly worse.</w:t>
       </w:r>
       <w:bookmarkStart w:id="0" w:name="_GoBack"/>
       <w:bookmarkEnd w:id="0"/>
+    </w:p>
+    <w:p>
+      <w:pPr>
+        <w:jc w:val="both"/>
+        <w:rPr>
+          <w:b/>
+          <w:sz w:val="24"/>
+          <w:szCs w:val="24"/>
+        </w:rPr>
+      </w:pPr>
+      <w:r>
+        <w:rPr>
+          <w:b/>
+          <w:sz w:val="24"/>
+          <w:szCs w:val="24"/>
+        </w:rPr>
+        <w:t>2.3 Multilayer Perceptron</w:t>
+      </w:r>
+    </w:p>
+    <w:p>
+      <w:pPr>
+        <w:jc w:val="both"/>
+        <w:rPr>
+          <w:sz w:val="24"/>
+          <w:szCs w:val="24"/>
+        </w:rPr>
+      </w:pPr>
+      <w:r>
+        <w:rPr>
+          <w:i/>
+          <w:sz w:val="24"/>
+          <w:szCs w:val="24"/>
+        </w:rPr>
+        <w:t>Why this algorithm?</w:t>
+      </w:r>
+      <w:r>
+        <w:rPr>
+          <w:sz w:val="24"/>
+          <w:szCs w:val="24"/>
+        </w:rPr>
+        <w:t xml:space="preserve"> Seen in class, known to be good with more complex problems</w:t>
+      </w:r>
+    </w:p>
+    <w:p>
+      <w:pPr>
+        <w:jc w:val="both"/>
+        <w:rPr>
+          <w:sz w:val="24"/>
+          <w:szCs w:val="24"/>
+        </w:rPr>
+      </w:pPr>
+      <w:r>
+        <w:rPr>
+          <w:i/>
+          <w:sz w:val="24"/>
+          <w:szCs w:val="24"/>
+        </w:rPr>
+        <w:t>Hyper-parameters used</w:t>
+      </w:r>
+      <w:r>
+        <w:rPr>
+          <w:i/>
+          <w:sz w:val="24"/>
+          <w:szCs w:val="24"/>
+        </w:rPr>
+        <w:t>:</w:t>
+      </w:r>
+      <w:r>
+        <w:rPr>
+          <w:sz w:val="24"/>
+          <w:szCs w:val="24"/>
+        </w:rPr>
+        <w:t xml:space="preserve"> Decay</w:t>
+      </w:r>
+    </w:p>
+    <w:p>
+      <w:pPr>
+        <w:jc w:val="both"/>
+        <w:rPr>
+          <w:sz w:val="24"/>
+          <w:szCs w:val="24"/>
+        </w:rPr>
+      </w:pPr>
+      <w:r>
+        <w:rPr>
+          <w:i/>
+          <w:sz w:val="24"/>
+          <w:szCs w:val="24"/>
+        </w:rPr>
+        <w:t>Why?</w:t>
+      </w:r>
+      <w:r>
+        <w:rPr>
+          <w:i/>
+          <w:sz w:val="24"/>
+          <w:szCs w:val="24"/>
+        </w:rPr>
+        <w:t xml:space="preserve"> </w:t>
+      </w:r>
+      <w:r>
+        <w:rPr>
+          <w:sz w:val="24"/>
+          <w:szCs w:val="24"/>
+        </w:rPr>
+        <w:t>Better metrics</w:t>
+      </w:r>
+    </w:p>
+    <w:p>
+      <w:pPr>
+        <w:jc w:val="both"/>
+        <w:rPr>
+          <w:i/>
+          <w:sz w:val="24"/>
+          <w:szCs w:val="24"/>
+        </w:rPr>
+      </w:pPr>
+    </w:p>
+    <w:p>
+      <w:pPr>
+        <w:jc w:val="both"/>
+        <w:rPr>
+          <w:b/>
+          <w:sz w:val="24"/>
+          <w:szCs w:val="24"/>
+        </w:rPr>
+      </w:pPr>
+      <w:r>
+        <w:rPr>
+          <w:b/>
+          <w:sz w:val="24"/>
+          <w:szCs w:val="24"/>
+        </w:rPr>
+        <w:t xml:space="preserve">3. </w:t>
+      </w:r>
+      <w:r>
+        <w:rPr>
+          <w:b/>
+          <w:sz w:val="24"/>
+          <w:szCs w:val="24"/>
+        </w:rPr>
+        <w:t>ANALYSIS OF RESULTS</w:t>
+      </w:r>
+    </w:p>
+    <w:p>
+      <w:pPr>
+        <w:autoSpaceDE w:val="0"/>
+        <w:autoSpaceDN w:val="0"/>
+        <w:adjustRightInd w:val="0"/>
+        <w:spacing w:after="0" w:line="240" w:lineRule="auto"/>
+        <w:rPr>
+          <w:rFonts w:ascii="Times-Roman" w:hAnsi="Times-Roman" w:cs="Times-Roman"/>
+        </w:rPr>
+      </w:pPr>
+      <w:r>
+        <w:rPr>
+          <w:rFonts w:ascii="Times-Roman" w:hAnsi="Times-Roman" w:cs="Times-Roman"/>
+        </w:rPr>
+        <w:t xml:space="preserve">- State the results of all your experiments. </w:t>
+      </w:r>
+      <w:r>
+        <w:rPr>
+          <w:rFonts w:ascii="Times-Roman" w:hAnsi="Times-Roman" w:cs="Times-Roman"/>
+          <w:u w:val="single"/>
+        </w:rPr>
+        <w:t>A table would be a good format here</w:t>
+      </w:r>
+      <w:r>
+        <w:rPr>
+          <w:rFonts w:ascii="Times-Roman" w:hAnsi="Times-Roman" w:cs="Times-Roman"/>
+        </w:rPr>
+        <w:t>. For each method and</w:t>
+      </w:r>
+    </w:p>
+    <w:p>
+      <w:pPr>
+        <w:autoSpaceDE w:val="0"/>
+        <w:autoSpaceDN w:val="0"/>
+        <w:adjustRightInd w:val="0"/>
+        <w:spacing w:after="0" w:line="240" w:lineRule="auto"/>
+        <w:rPr>
+          <w:rFonts w:ascii="Times-Roman" w:hAnsi="Times-Roman" w:cs="Times-Roman"/>
+        </w:rPr>
+      </w:pPr>
+      <w:r>
+        <w:rPr>
+          <w:rFonts w:ascii="Times-Roman" w:hAnsi="Times-Roman" w:cs="Times-Roman"/>
+        </w:rPr>
+        <w:t>for each data set, show the results.</w:t>
+      </w:r>
+    </w:p>
+    <w:p>
+      <w:pPr>
+        <w:autoSpaceDE w:val="0"/>
+        <w:autoSpaceDN w:val="0"/>
+        <w:adjustRightInd w:val="0"/>
+        <w:spacing w:after="0" w:line="240" w:lineRule="auto"/>
+        <w:rPr>
+          <w:rFonts w:ascii="Times-Roman" w:hAnsi="Times-Roman" w:cs="Times-Roman"/>
+        </w:rPr>
+      </w:pPr>
+      <w:r>
+        <w:rPr>
+          <w:rFonts w:ascii="Times-Roman" w:hAnsi="Times-Roman" w:cs="Times-Roman"/>
+        </w:rPr>
+        <w:t>- Analyse your results. For example, does the same algorithm perform the same way for different data</w:t>
+      </w:r>
+    </w:p>
+    <w:p>
+      <w:pPr>
+        <w:jc w:val="both"/>
+        <w:rPr>
+          <w:rFonts w:ascii="Times-Roman" w:hAnsi="Times-Roman" w:cs="Times-Roman"/>
+        </w:rPr>
+      </w:pPr>
+      <w:r>
+        <w:rPr>
+          <w:rFonts w:ascii="Times-Roman" w:hAnsi="Times-Roman" w:cs="Times-Roman"/>
+        </w:rPr>
+        <w:lastRenderedPageBreak/>
+        <w:t>sets? Why? What if you change some hyper-parameters?</w:t>
+      </w:r>
+    </w:p>
+    <w:p>
+      <w:pPr>
+        <w:jc w:val="both"/>
+        <w:rPr>
+          <w:i/>
+          <w:sz w:val="24"/>
+          <w:szCs w:val="24"/>
+        </w:rPr>
+      </w:pPr>
+      <w:r>
+        <w:rPr>
+          <w:i/>
+          <w:sz w:val="24"/>
+          <w:szCs w:val="24"/>
+        </w:rPr>
+        <w:t>[Insert data comparison table here]</w:t>
+      </w:r>
+    </w:p>
+    <w:p>
+      <w:pPr>
+        <w:jc w:val="both"/>
+        <w:rPr>
+          <w:i/>
+          <w:sz w:val="24"/>
+          <w:szCs w:val="24"/>
+        </w:rPr>
+      </w:pPr>
+      <w:r>
+        <w:rPr>
+          <w:i/>
+          <w:sz w:val="24"/>
+          <w:szCs w:val="24"/>
+        </w:rPr>
+        <w:t>Refer to the spreadsheet you made. Pay attention to the metrics, the effects of the hyper-parameters, and how performance changes on different data sets. Note that DS2 is unbalanced.</w:t>
+      </w:r>
+    </w:p>
+    <w:p>
+      <w:pPr>
+        <w:jc w:val="both"/>
+        <w:rPr>
+          <w:b/>
+          <w:sz w:val="24"/>
+          <w:szCs w:val="24"/>
+        </w:rPr>
+      </w:pPr>
+      <w:r>
+        <w:rPr>
+          <w:b/>
+          <w:sz w:val="24"/>
+          <w:szCs w:val="24"/>
+        </w:rPr>
+        <w:t>3</w:t>
+      </w:r>
+      <w:r>
+        <w:rPr>
+          <w:b/>
+          <w:sz w:val="24"/>
+          <w:szCs w:val="24"/>
+        </w:rPr>
+        <w:t>.1 Naïve Bayes Classifier</w:t>
+      </w:r>
+    </w:p>
+    <w:p>
+      <w:pPr>
+        <w:jc w:val="both"/>
+        <w:rPr>
+          <w:b/>
+          <w:sz w:val="24"/>
+          <w:szCs w:val="24"/>
+        </w:rPr>
+      </w:pPr>
+    </w:p>
+    <w:p>
+      <w:pPr>
+        <w:jc w:val="both"/>
+        <w:rPr>
+          <w:b/>
+          <w:sz w:val="24"/>
+          <w:szCs w:val="24"/>
+        </w:rPr>
+      </w:pPr>
+      <w:r>
+        <w:rPr>
+          <w:b/>
+          <w:sz w:val="24"/>
+          <w:szCs w:val="24"/>
+        </w:rPr>
+        <w:t>3</w:t>
+      </w:r>
+      <w:r>
+        <w:rPr>
+          <w:b/>
+          <w:sz w:val="24"/>
+          <w:szCs w:val="24"/>
+        </w:rPr>
+        <w:t>.2 J48 Decision Tree</w:t>
+      </w:r>
+    </w:p>
+    <w:p>
+      <w:pPr>
+        <w:jc w:val="both"/>
+        <w:rPr>
+          <w:b/>
+          <w:sz w:val="24"/>
+          <w:szCs w:val="24"/>
+        </w:rPr>
+      </w:pPr>
+    </w:p>
+    <w:p>
+      <w:pPr>
+        <w:jc w:val="both"/>
+        <w:rPr>
+          <w:b/>
+          <w:sz w:val="24"/>
+          <w:szCs w:val="24"/>
+        </w:rPr>
+      </w:pPr>
+      <w:r>
+        <w:rPr>
+          <w:b/>
+          <w:sz w:val="24"/>
+          <w:szCs w:val="24"/>
+        </w:rPr>
+        <w:t>3</w:t>
+      </w:r>
+      <w:r>
+        <w:rPr>
+          <w:b/>
+          <w:sz w:val="24"/>
+          <w:szCs w:val="24"/>
+        </w:rPr>
+        <w:t>.3 Multilayer Perceptron</w:t>
+      </w:r>
+    </w:p>
+    <w:p>
+      <w:pPr>
+        <w:jc w:val="both"/>
+        <w:rPr>
+          <w:b/>
+          <w:sz w:val="24"/>
+          <w:szCs w:val="24"/>
+        </w:rPr>
+      </w:pPr>
+    </w:p>
+    <w:p>
+      <w:pPr>
+        <w:jc w:val="both"/>
+        <w:rPr>
+          <w:b/>
+          <w:sz w:val="24"/>
+          <w:szCs w:val="24"/>
+        </w:rPr>
+      </w:pPr>
+      <w:r>
+        <w:rPr>
+          <w:b/>
+          <w:sz w:val="24"/>
+          <w:szCs w:val="24"/>
+        </w:rPr>
+        <w:t xml:space="preserve">4. </w:t>
+      </w:r>
+      <w:r>
+        <w:rPr>
+          <w:b/>
+          <w:sz w:val="24"/>
+          <w:szCs w:val="24"/>
+        </w:rPr>
+        <w:t>CONCLUSION AND FUTURE WORK</w:t>
+      </w:r>
+    </w:p>
+    <w:p>
+      <w:pPr>
+        <w:autoSpaceDE w:val="0"/>
+        <w:autoSpaceDN w:val="0"/>
+        <w:adjustRightInd w:val="0"/>
+        <w:spacing w:after="0" w:line="240" w:lineRule="auto"/>
+        <w:rPr>
+          <w:rFonts w:ascii="Times-Roman" w:hAnsi="Times-Roman" w:cs="Times-Roman"/>
+        </w:rPr>
+      </w:pPr>
+      <w:r>
+        <w:rPr>
+          <w:rFonts w:ascii="Symbol" w:hAnsi="Symbol" w:cs="Symbol"/>
+          <w:sz w:val="20"/>
+          <w:szCs w:val="20"/>
+        </w:rPr>
+        <w:t></w:t>
+      </w:r>
+      <w:r>
+        <w:rPr>
+          <w:rFonts w:ascii="Symbol" w:hAnsi="Symbol" w:cs="Symbol"/>
+          <w:sz w:val="20"/>
+          <w:szCs w:val="20"/>
+        </w:rPr>
+        <w:t></w:t>
+      </w:r>
+      <w:r>
+        <w:rPr>
+          <w:rFonts w:ascii="Times-Roman" w:hAnsi="Times-Roman" w:cs="Times-Roman"/>
+        </w:rPr>
+        <w:t xml:space="preserve">Draw final conclusions from your experiments. </w:t>
+      </w:r>
+      <w:r>
+        <w:rPr>
+          <w:rFonts w:ascii="Times-Roman" w:hAnsi="Times-Roman" w:cs="Times-Roman"/>
+          <w:u w:val="single"/>
+        </w:rPr>
+        <w:t>Do these results surprise you or are they expected?</w:t>
+      </w:r>
+    </w:p>
+    <w:p>
+      <w:pPr>
+        <w:autoSpaceDE w:val="0"/>
+        <w:autoSpaceDN w:val="0"/>
+        <w:adjustRightInd w:val="0"/>
+        <w:spacing w:after="0" w:line="240" w:lineRule="auto"/>
+        <w:rPr>
+          <w:rFonts w:ascii="Times-Roman" w:hAnsi="Times-Roman" w:cs="Times-Roman"/>
+        </w:rPr>
+      </w:pPr>
+      <w:r>
+        <w:rPr>
+          <w:rFonts w:ascii="Symbol" w:hAnsi="Symbol" w:cs="Symbol"/>
+          <w:sz w:val="20"/>
+          <w:szCs w:val="20"/>
+        </w:rPr>
+        <w:t></w:t>
+      </w:r>
+      <w:r>
+        <w:rPr>
+          <w:rFonts w:ascii="Symbol" w:hAnsi="Symbol" w:cs="Symbol"/>
+          <w:sz w:val="20"/>
+          <w:szCs w:val="20"/>
+        </w:rPr>
+        <w:t></w:t>
+      </w:r>
+      <w:r>
+        <w:rPr>
+          <w:rFonts w:ascii="Times-Roman" w:hAnsi="Times-Roman" w:cs="Times-Roman"/>
+        </w:rPr>
+        <w:t>If you were to continue working on this project, what do you feel would be interesting to investigate?</w:t>
+      </w:r>
+    </w:p>
+    <w:p>
+      <w:pPr>
+        <w:jc w:val="both"/>
+        <w:rPr>
+          <w:b/>
+          <w:sz w:val="24"/>
+          <w:szCs w:val="24"/>
+        </w:rPr>
+      </w:pPr>
+      <w:r>
+        <w:rPr>
+          <w:rFonts w:ascii="Times-Roman" w:hAnsi="Times-Roman" w:cs="Times-Roman"/>
+        </w:rPr>
+        <w:t>Are there questions that you would like to investigate more, if you had the time and the energy?</w:t>
+      </w:r>
+    </w:p>
+    <w:p>
+      <w:pPr>
+        <w:jc w:val="both"/>
+        <w:rPr>
+          <w:b/>
+          <w:sz w:val="24"/>
+          <w:szCs w:val="24"/>
+        </w:rPr>
+      </w:pPr>
+      <w:r>
+        <w:rPr>
+          <w:b/>
+          <w:sz w:val="24"/>
+          <w:szCs w:val="24"/>
+        </w:rPr>
+        <w:t xml:space="preserve">5. </w:t>
+      </w:r>
+      <w:r>
+        <w:rPr>
+          <w:b/>
+          <w:sz w:val="24"/>
+          <w:szCs w:val="24"/>
+        </w:rPr>
+        <w:t>REFERENCES</w:t>
+      </w:r>
+    </w:p>
+    <w:p>
+      <w:pPr>
+        <w:jc w:val="both"/>
+        <w:rPr>
+          <w:sz w:val="20"/>
+          <w:szCs w:val="20"/>
+        </w:rPr>
+      </w:pPr>
+      <w:hyperlink r:id="rId5" w:history="1">
+        <w:r>
+          <w:rPr>
+            <w:rStyle w:val="Hyperlink"/>
+            <w:sz w:val="20"/>
+            <w:szCs w:val="20"/>
+          </w:rPr>
+          <w:t>https://machinelearningmastery.com/how-to-configure-the-number-of-layers-and-nodes-in-a-neural-network/</w:t>
+        </w:r>
+      </w:hyperlink>
+    </w:p>
+    <w:p>
+      <w:pPr>
+        <w:jc w:val="both"/>
+        <w:rPr>
+          <w:sz w:val="20"/>
+          <w:szCs w:val="20"/>
+        </w:rPr>
+      </w:pPr>
+      <w:r>
+        <w:rPr>
+          <w:sz w:val="20"/>
+          <w:szCs w:val="20"/>
+        </w:rPr>
+        <w:t>Official Weka PDF and YouTube MOOC tutorials</w:t>
+      </w:r>
+    </w:p>
+    <w:p>
+      <w:pPr>
+        <w:jc w:val="both"/>
+        <w:rPr>
+          <w:sz w:val="20"/>
+          <w:szCs w:val="20"/>
+        </w:rPr>
+      </w:pPr>
+      <w:r>
+        <w:rPr>
+          <w:sz w:val="20"/>
+          <w:szCs w:val="20"/>
+        </w:rPr>
+        <w:t xml:space="preserve">Weka </w:t>
+      </w:r>
+      <w:proofErr w:type="spellStart"/>
+      <w:r>
+        <w:rPr>
+          <w:sz w:val="20"/>
+          <w:szCs w:val="20"/>
+        </w:rPr>
+        <w:t>JavaDocs</w:t>
+      </w:r>
+      <w:proofErr w:type="spellEnd"/>
+      <w:r>
+        <w:rPr>
+          <w:sz w:val="20"/>
+          <w:szCs w:val="20"/>
+        </w:rPr>
+        <w:t xml:space="preserve"> documentation</w:t>
+      </w:r>
+    </w:p>
+    <w:p>
+      <w:pPr>
+        <w:spacing w:after="0" w:line="240" w:lineRule="auto"/>
+        <w:rPr>
+          <w:rFonts w:cstheme="minorHAnsi"/>
+          <w:sz w:val="20"/>
+          <w:szCs w:val="20"/>
+        </w:rPr>
+      </w:pPr>
+      <w:proofErr w:type="spellStart"/>
+      <w:r>
+        <w:rPr>
+          <w:rFonts w:eastAsia="Times New Roman" w:cstheme="minorHAnsi"/>
+          <w:sz w:val="20"/>
+          <w:szCs w:val="20"/>
+        </w:rPr>
+        <w:t>Xindong</w:t>
+      </w:r>
+      <w:proofErr w:type="spellEnd"/>
+      <w:r>
+        <w:rPr>
+          <w:rFonts w:eastAsia="Times New Roman" w:cstheme="minorHAnsi"/>
+          <w:sz w:val="20"/>
+          <w:szCs w:val="20"/>
+        </w:rPr>
+        <w:t xml:space="preserve"> Wu</w:t>
+      </w:r>
+      <w:r>
+        <w:rPr>
+          <w:rFonts w:eastAsia="Times New Roman" w:cstheme="minorHAnsi"/>
+          <w:sz w:val="20"/>
+          <w:szCs w:val="20"/>
+        </w:rPr>
+        <w:t xml:space="preserve">; </w:t>
+      </w:r>
+      <w:r>
+        <w:rPr>
+          <w:rFonts w:eastAsia="Times New Roman" w:cstheme="minorHAnsi"/>
+          <w:sz w:val="20"/>
+          <w:szCs w:val="20"/>
+        </w:rPr>
+        <w:t>Vipin Kumar</w:t>
+      </w:r>
+      <w:r>
+        <w:rPr>
+          <w:rFonts w:eastAsia="Times New Roman" w:cstheme="minorHAnsi"/>
+          <w:sz w:val="20"/>
+          <w:szCs w:val="20"/>
+        </w:rPr>
+        <w:t xml:space="preserve">; </w:t>
+      </w:r>
+      <w:r>
+        <w:rPr>
+          <w:rFonts w:eastAsia="Times New Roman" w:cstheme="minorHAnsi"/>
+          <w:sz w:val="20"/>
+          <w:szCs w:val="20"/>
+        </w:rPr>
+        <w:t>J. Ross Quinlan</w:t>
+      </w:r>
+      <w:r>
+        <w:rPr>
+          <w:rFonts w:eastAsia="Times New Roman" w:cstheme="minorHAnsi"/>
+          <w:sz w:val="20"/>
+          <w:szCs w:val="20"/>
+        </w:rPr>
+        <w:t xml:space="preserve">; </w:t>
+      </w:r>
+      <w:proofErr w:type="spellStart"/>
+      <w:r>
+        <w:rPr>
+          <w:rFonts w:eastAsia="Times New Roman" w:cstheme="minorHAnsi"/>
+          <w:sz w:val="20"/>
+          <w:szCs w:val="20"/>
+        </w:rPr>
+        <w:t>Joydeep</w:t>
+      </w:r>
+      <w:proofErr w:type="spellEnd"/>
+      <w:r>
+        <w:rPr>
+          <w:rFonts w:eastAsia="Times New Roman" w:cstheme="minorHAnsi"/>
+          <w:sz w:val="20"/>
+          <w:szCs w:val="20"/>
+        </w:rPr>
+        <w:t xml:space="preserve"> Ghosh</w:t>
+      </w:r>
+      <w:r>
+        <w:rPr>
+          <w:rFonts w:eastAsia="Times New Roman" w:cstheme="minorHAnsi"/>
+          <w:sz w:val="20"/>
+          <w:szCs w:val="20"/>
+        </w:rPr>
+        <w:t xml:space="preserve">; </w:t>
+      </w:r>
+      <w:proofErr w:type="spellStart"/>
+      <w:r>
+        <w:rPr>
+          <w:rFonts w:eastAsia="Times New Roman" w:cstheme="minorHAnsi"/>
+          <w:sz w:val="20"/>
+          <w:szCs w:val="20"/>
+        </w:rPr>
+        <w:t>Qiang</w:t>
+      </w:r>
+      <w:proofErr w:type="spellEnd"/>
+      <w:r>
+        <w:rPr>
+          <w:rFonts w:eastAsia="Times New Roman" w:cstheme="minorHAnsi"/>
+          <w:sz w:val="20"/>
+          <w:szCs w:val="20"/>
+        </w:rPr>
+        <w:t xml:space="preserve"> Yang</w:t>
+      </w:r>
+      <w:r>
+        <w:rPr>
+          <w:rFonts w:eastAsia="Times New Roman" w:cstheme="minorHAnsi"/>
+          <w:sz w:val="20"/>
+          <w:szCs w:val="20"/>
+        </w:rPr>
+        <w:t xml:space="preserve">; </w:t>
+      </w:r>
+      <w:r>
+        <w:rPr>
+          <w:rFonts w:eastAsia="Times New Roman" w:cstheme="minorHAnsi"/>
+          <w:sz w:val="20"/>
+          <w:szCs w:val="20"/>
+        </w:rPr>
+        <w:t xml:space="preserve">Hiroshi </w:t>
+      </w:r>
+      <w:proofErr w:type="spellStart"/>
+      <w:r>
+        <w:rPr>
+          <w:rFonts w:eastAsia="Times New Roman" w:cstheme="minorHAnsi"/>
+          <w:sz w:val="20"/>
+          <w:szCs w:val="20"/>
+        </w:rPr>
+        <w:t>Motoda</w:t>
+      </w:r>
+      <w:proofErr w:type="spellEnd"/>
+      <w:r>
+        <w:rPr>
+          <w:rFonts w:eastAsia="Times New Roman" w:cstheme="minorHAnsi"/>
+          <w:sz w:val="20"/>
+          <w:szCs w:val="20"/>
+        </w:rPr>
+        <w:t xml:space="preserve">; </w:t>
+      </w:r>
+      <w:r>
+        <w:rPr>
+          <w:rFonts w:eastAsia="Times New Roman" w:cstheme="minorHAnsi"/>
+          <w:sz w:val="20"/>
+          <w:szCs w:val="20"/>
+        </w:rPr>
+        <w:t>Geoffrey J. McLachlan</w:t>
+      </w:r>
+      <w:r>
+        <w:rPr>
+          <w:rFonts w:eastAsia="Times New Roman" w:cstheme="minorHAnsi"/>
+          <w:sz w:val="20"/>
+          <w:szCs w:val="20"/>
+        </w:rPr>
+        <w:t xml:space="preserve">; </w:t>
+      </w:r>
+      <w:r>
+        <w:rPr>
+          <w:rFonts w:eastAsia="Times New Roman" w:cstheme="minorHAnsi"/>
+          <w:sz w:val="20"/>
+          <w:szCs w:val="20"/>
+        </w:rPr>
+        <w:t>Angus Ng</w:t>
+      </w:r>
+      <w:r>
+        <w:rPr>
+          <w:rFonts w:eastAsia="Times New Roman" w:cstheme="minorHAnsi"/>
+          <w:sz w:val="20"/>
+          <w:szCs w:val="20"/>
+        </w:rPr>
+        <w:t xml:space="preserve">; </w:t>
+      </w:r>
+      <w:r>
+        <w:rPr>
+          <w:rFonts w:eastAsia="Times New Roman" w:cstheme="minorHAnsi"/>
+          <w:sz w:val="20"/>
+          <w:szCs w:val="20"/>
+        </w:rPr>
+        <w:t>Bing Liu</w:t>
+      </w:r>
+      <w:r>
+        <w:rPr>
+          <w:rFonts w:eastAsia="Times New Roman" w:cstheme="minorHAnsi"/>
+          <w:sz w:val="20"/>
+          <w:szCs w:val="20"/>
+        </w:rPr>
+        <w:t xml:space="preserve">; </w:t>
+      </w:r>
+      <w:r>
+        <w:rPr>
+          <w:rFonts w:eastAsia="Times New Roman" w:cstheme="minorHAnsi"/>
+          <w:sz w:val="20"/>
+          <w:szCs w:val="20"/>
+        </w:rPr>
+        <w:t>Philip S. Yu</w:t>
+      </w:r>
+      <w:r>
+        <w:rPr>
+          <w:rFonts w:eastAsia="Times New Roman" w:cstheme="minorHAnsi"/>
+          <w:sz w:val="20"/>
+          <w:szCs w:val="20"/>
+        </w:rPr>
+        <w:t xml:space="preserve">; </w:t>
+      </w:r>
+      <w:proofErr w:type="spellStart"/>
+      <w:r>
+        <w:rPr>
+          <w:rFonts w:eastAsia="Times New Roman" w:cstheme="minorHAnsi"/>
+          <w:sz w:val="20"/>
+          <w:szCs w:val="20"/>
+        </w:rPr>
+        <w:t>Zhi</w:t>
+      </w:r>
+      <w:proofErr w:type="spellEnd"/>
+      <w:r>
+        <w:rPr>
+          <w:rFonts w:eastAsia="Times New Roman" w:cstheme="minorHAnsi"/>
+          <w:sz w:val="20"/>
+          <w:szCs w:val="20"/>
+        </w:rPr>
+        <w:t>-Hua Zhou</w:t>
+      </w:r>
+      <w:r>
+        <w:rPr>
+          <w:rFonts w:eastAsia="Times New Roman" w:cstheme="minorHAnsi"/>
+          <w:sz w:val="20"/>
+          <w:szCs w:val="20"/>
+        </w:rPr>
+        <w:t xml:space="preserve">; </w:t>
+      </w:r>
+      <w:r>
+        <w:rPr>
+          <w:rFonts w:eastAsia="Times New Roman" w:cstheme="minorHAnsi"/>
+          <w:sz w:val="20"/>
+          <w:szCs w:val="20"/>
+        </w:rPr>
+        <w:t>Michael Steinbach</w:t>
+      </w:r>
+      <w:r>
+        <w:rPr>
+          <w:rFonts w:eastAsia="Times New Roman" w:cstheme="minorHAnsi"/>
+          <w:sz w:val="20"/>
+          <w:szCs w:val="20"/>
+        </w:rPr>
+        <w:t xml:space="preserve">; </w:t>
+      </w:r>
+      <w:r>
+        <w:rPr>
+          <w:rFonts w:eastAsia="Times New Roman" w:cstheme="minorHAnsi"/>
+          <w:sz w:val="20"/>
+          <w:szCs w:val="20"/>
+        </w:rPr>
+        <w:t>David J. Hand</w:t>
+      </w:r>
+      <w:r>
+        <w:rPr>
+          <w:rFonts w:eastAsia="Times New Roman" w:cstheme="minorHAnsi"/>
+          <w:sz w:val="20"/>
+          <w:szCs w:val="20"/>
+        </w:rPr>
+        <w:t xml:space="preserve">; </w:t>
+      </w:r>
+      <w:r>
+        <w:rPr>
+          <w:rFonts w:eastAsia="Times New Roman" w:cstheme="minorHAnsi"/>
+          <w:sz w:val="20"/>
+          <w:szCs w:val="20"/>
+        </w:rPr>
+        <w:t xml:space="preserve">Dan </w:t>
+      </w:r>
+      <w:r>
+        <w:rPr>
+          <w:rFonts w:eastAsia="Times New Roman" w:cstheme="minorHAnsi"/>
+          <w:sz w:val="20"/>
+          <w:szCs w:val="20"/>
+        </w:rPr>
+        <w:t>Steinberg</w:t>
+      </w:r>
+      <w:r>
+        <w:rPr>
+          <w:rFonts w:eastAsia="Times New Roman" w:cstheme="minorHAnsi"/>
+          <w:sz w:val="20"/>
+          <w:szCs w:val="20"/>
+        </w:rPr>
+        <w:t xml:space="preserve"> (2008) </w:t>
+      </w:r>
+      <w:r>
+        <w:rPr>
+          <w:rFonts w:eastAsia="Times New Roman" w:cstheme="minorHAnsi"/>
+          <w:sz w:val="20"/>
+          <w:szCs w:val="20"/>
+        </w:rPr>
+        <w:t>“</w:t>
+      </w:r>
+      <w:r>
+        <w:rPr>
+          <w:rFonts w:cstheme="minorHAnsi"/>
+          <w:sz w:val="20"/>
+          <w:szCs w:val="20"/>
+        </w:rPr>
+        <w:t>Top 10 algorithms in data mining</w:t>
+      </w:r>
+      <w:r>
+        <w:rPr>
+          <w:rFonts w:cstheme="minorHAnsi"/>
+          <w:sz w:val="20"/>
+          <w:szCs w:val="20"/>
+        </w:rPr>
+        <w:t>.</w:t>
+      </w:r>
+      <w:r>
+        <w:rPr>
+          <w:rFonts w:cstheme="minorHAnsi"/>
+          <w:sz w:val="20"/>
+          <w:szCs w:val="20"/>
+        </w:rPr>
+        <w:t>”</w:t>
+      </w:r>
+      <w:r>
+        <w:rPr>
+          <w:rFonts w:cstheme="minorHAnsi"/>
+          <w:sz w:val="20"/>
+          <w:szCs w:val="20"/>
+        </w:rPr>
+        <w:t xml:space="preserve"> Knowl</w:t>
+      </w:r>
+      <w:r>
+        <w:rPr>
+          <w:rFonts w:cstheme="minorHAnsi"/>
+          <w:sz w:val="20"/>
+          <w:szCs w:val="20"/>
+        </w:rPr>
+        <w:t>edge and</w:t>
+      </w:r>
+      <w:r>
+        <w:rPr>
+          <w:rFonts w:cstheme="minorHAnsi"/>
+          <w:sz w:val="20"/>
+          <w:szCs w:val="20"/>
+        </w:rPr>
+        <w:t xml:space="preserve"> Inf</w:t>
+      </w:r>
+      <w:r>
+        <w:rPr>
+          <w:rFonts w:cstheme="minorHAnsi"/>
+          <w:sz w:val="20"/>
+          <w:szCs w:val="20"/>
+        </w:rPr>
+        <w:t>ormation</w:t>
+      </w:r>
+      <w:r>
+        <w:rPr>
+          <w:rFonts w:cstheme="minorHAnsi"/>
+          <w:sz w:val="20"/>
+          <w:szCs w:val="20"/>
+        </w:rPr>
+        <w:t xml:space="preserve"> Syst</w:t>
+      </w:r>
+      <w:r>
+        <w:rPr>
+          <w:rFonts w:cstheme="minorHAnsi"/>
+          <w:sz w:val="20"/>
+          <w:szCs w:val="20"/>
+        </w:rPr>
+        <w:t>ems</w:t>
+      </w:r>
+      <w:r>
+        <w:rPr>
+          <w:rFonts w:cstheme="minorHAnsi"/>
+          <w:sz w:val="20"/>
+          <w:szCs w:val="20"/>
+        </w:rPr>
+        <w:t xml:space="preserve"> vol. 14, pp 1-37.</w:t>
+      </w:r>
+    </w:p>
+    <w:p>
+      <w:pPr>
+        <w:spacing w:after="0" w:line="240" w:lineRule="auto"/>
+        <w:rPr>
+          <w:rFonts w:cstheme="minorHAnsi"/>
+          <w:sz w:val="20"/>
+          <w:szCs w:val="20"/>
+        </w:rPr>
+      </w:pPr>
+    </w:p>
+    <w:p>
+      <w:pPr>
+        <w:spacing w:after="0" w:line="240" w:lineRule="auto"/>
+        <w:rPr>
+          <w:rFonts w:cstheme="minorHAnsi"/>
+          <w:sz w:val="20"/>
+          <w:szCs w:val="20"/>
+        </w:rPr>
+      </w:pPr>
+      <w:r>
+        <w:rPr>
+          <w:rFonts w:cstheme="minorHAnsi"/>
+          <w:sz w:val="20"/>
+          <w:szCs w:val="20"/>
+        </w:rPr>
+        <w:t xml:space="preserve">Sam </w:t>
+      </w:r>
+      <w:proofErr w:type="spellStart"/>
+      <w:r>
+        <w:rPr>
+          <w:rFonts w:cstheme="minorHAnsi"/>
+          <w:sz w:val="20"/>
+          <w:szCs w:val="20"/>
+        </w:rPr>
+        <w:t>Drazin</w:t>
+      </w:r>
+      <w:proofErr w:type="spellEnd"/>
+      <w:r>
+        <w:rPr>
+          <w:rFonts w:cstheme="minorHAnsi"/>
+          <w:sz w:val="20"/>
+          <w:szCs w:val="20"/>
+        </w:rPr>
+        <w:t xml:space="preserve">; Matt Montag “Decision Tree Analysis Using Weka.” University of Miami. </w:t>
+      </w:r>
+    </w:p>
+    <w:p>
+      <w:pPr>
+        <w:spacing w:after="0" w:line="240" w:lineRule="auto"/>
+        <w:rPr>
+          <w:rFonts w:eastAsia="Times New Roman" w:cstheme="minorHAnsi"/>
+          <w:sz w:val="20"/>
+          <w:szCs w:val="20"/>
+        </w:rPr>
+      </w:pPr>
     </w:p>
     <w:sectPr>
       <w:pgSz w:w="12240" w:h="15840"/>
@@ -251,6 +1853,103 @@
     </w:sectPr>
   </w:body>
 </w:document>
+</file>
+
+<file path=word/numbering.xml><?xml version="1.0" encoding="utf-8"?>
+<w:numbering xmlns:wpc="http://schemas.microsoft.com/office/word/2010/wordprocessingCanvas" xmlns:cx="http://schemas.microsoft.com/office/drawing/2014/chartex" xmlns:cx1="http://schemas.microsoft.com/office/drawing/2015/9/8/chartex" xmlns:cx2="http://schemas.microsoft.com/office/drawing/2015/10/21/chartex" xmlns:cx3="http://schemas.microsoft.com/office/drawing/2016/5/9/chartex" xmlns:cx4="http://schemas.microsoft.com/office/drawing/2016/5/10/chartex" xmlns:cx5="http://schemas.microsoft.com/office/drawing/2016/5/11/chartex" xmlns:cx6="http://schemas.microsoft.com/office/drawing/2016/5/12/chartex" xmlns:cx7="http://schemas.microsoft.com/office/drawing/2016/5/13/chartex" xmlns:cx8="http://schemas.microsoft.com/office/drawing/2016/5/14/chartex" xmlns:mc="http://schemas.openxmlformats.org/markup-compatibility/2006" xmlns:aink="http://schemas.microsoft.com/office/drawing/2016/ink" xmlns:am3d="http://schemas.microsoft.com/office/drawing/2017/model3d" xmlns:o="urn:schemas-microsoft-com:office:office" xmlns:r="http://schemas.openxmlformats.org/officeDocument/2006/relationships" xmlns:m="http://schemas.openxmlformats.org/officeDocument/2006/math" xmlns:v="urn:schemas-microsoft-com:vml" xmlns:wp14="http://schemas.microsoft.com/office/word/2010/wordprocessingDrawing" xmlns:wp="http://schemas.openxmlformats.org/drawingml/2006/wordprocessingDrawing" xmlns:w10="urn:schemas-microsoft-com:office:word" xmlns:w="http://schemas.openxmlformats.org/wordprocessingml/2006/main" xmlns:w14="http://schemas.microsoft.com/office/word/2010/wordml" xmlns:w15="http://schemas.microsoft.com/office/word/2012/wordml" xmlns:w16cid="http://schemas.microsoft.com/office/word/2016/wordml/cid" xmlns:w16se="http://schemas.microsoft.com/office/word/2015/wordml/symex" xmlns:wpg="http://schemas.microsoft.com/office/word/2010/wordprocessingGroup" xmlns:wpi="http://schemas.microsoft.com/office/word/2010/wordprocessingInk" xmlns:wne="http://schemas.microsoft.com/office/word/2006/wordml" xmlns:wps="http://schemas.microsoft.com/office/word/2010/wordprocessingShape" mc:Ignorable="w14 w15 w16se w16cid wp14">
+  <w:abstractNum w:abstractNumId="0" w15:restartNumberingAfterBreak="0">
+    <w:nsid w:val="511D1EA8"/>
+    <w:multiLevelType w:val="hybridMultilevel"/>
+    <w:tmpl w:val="81122AE0"/>
+    <w:lvl w:ilvl="0" w:tplc="1009000F">
+      <w:start w:val="1"/>
+      <w:numFmt w:val="decimal"/>
+      <w:lvlText w:val="%1."/>
+      <w:lvlJc w:val="left"/>
+      <w:pPr>
+        <w:ind w:left="360" w:hanging="360"/>
+      </w:pPr>
+      <w:rPr>
+        <w:rFonts w:hint="default"/>
+      </w:rPr>
+    </w:lvl>
+    <w:lvl w:ilvl="1" w:tplc="10090019" w:tentative="1">
+      <w:start w:val="1"/>
+      <w:numFmt w:val="lowerLetter"/>
+      <w:lvlText w:val="%2."/>
+      <w:lvlJc w:val="left"/>
+      <w:pPr>
+        <w:ind w:left="1080" w:hanging="360"/>
+      </w:pPr>
+    </w:lvl>
+    <w:lvl w:ilvl="2" w:tplc="1009001B" w:tentative="1">
+      <w:start w:val="1"/>
+      <w:numFmt w:val="lowerRoman"/>
+      <w:lvlText w:val="%3."/>
+      <w:lvlJc w:val="right"/>
+      <w:pPr>
+        <w:ind w:left="1800" w:hanging="180"/>
+      </w:pPr>
+    </w:lvl>
+    <w:lvl w:ilvl="3" w:tplc="1009000F" w:tentative="1">
+      <w:start w:val="1"/>
+      <w:numFmt w:val="decimal"/>
+      <w:lvlText w:val="%4."/>
+      <w:lvlJc w:val="left"/>
+      <w:pPr>
+        <w:ind w:left="2520" w:hanging="360"/>
+      </w:pPr>
+    </w:lvl>
+    <w:lvl w:ilvl="4" w:tplc="10090019" w:tentative="1">
+      <w:start w:val="1"/>
+      <w:numFmt w:val="lowerLetter"/>
+      <w:lvlText w:val="%5."/>
+      <w:lvlJc w:val="left"/>
+      <w:pPr>
+        <w:ind w:left="3240" w:hanging="360"/>
+      </w:pPr>
+    </w:lvl>
+    <w:lvl w:ilvl="5" w:tplc="1009001B" w:tentative="1">
+      <w:start w:val="1"/>
+      <w:numFmt w:val="lowerRoman"/>
+      <w:lvlText w:val="%6."/>
+      <w:lvlJc w:val="right"/>
+      <w:pPr>
+        <w:ind w:left="3960" w:hanging="180"/>
+      </w:pPr>
+    </w:lvl>
+    <w:lvl w:ilvl="6" w:tplc="1009000F" w:tentative="1">
+      <w:start w:val="1"/>
+      <w:numFmt w:val="decimal"/>
+      <w:lvlText w:val="%7."/>
+      <w:lvlJc w:val="left"/>
+      <w:pPr>
+        <w:ind w:left="4680" w:hanging="360"/>
+      </w:pPr>
+    </w:lvl>
+    <w:lvl w:ilvl="7" w:tplc="10090019" w:tentative="1">
+      <w:start w:val="1"/>
+      <w:numFmt w:val="lowerLetter"/>
+      <w:lvlText w:val="%8."/>
+      <w:lvlJc w:val="left"/>
+      <w:pPr>
+        <w:ind w:left="5400" w:hanging="360"/>
+      </w:pPr>
+    </w:lvl>
+    <w:lvl w:ilvl="8" w:tplc="1009001B" w:tentative="1">
+      <w:start w:val="1"/>
+      <w:numFmt w:val="lowerRoman"/>
+      <w:lvlText w:val="%9."/>
+      <w:lvlJc w:val="right"/>
+      <w:pPr>
+        <w:ind w:left="6120" w:hanging="180"/>
+      </w:pPr>
+    </w:lvl>
+  </w:abstractNum>
+  <w:num w:numId="1">
+    <w:abstractNumId w:val="0"/>
+  </w:num>
+</w:numbering>
 </file>
 
 <file path=word/styles.xml><?xml version="1.0" encoding="utf-8"?>
@@ -697,6 +2396,40 @@
       </w:tblBorders>
     </w:tblPr>
   </w:style>
+  <w:style w:type="paragraph" w:styleId="ListParagraph">
+    <w:name w:val="List Paragraph"/>
+    <w:basedOn w:val="Normal"/>
+    <w:uiPriority w:val="34"/>
+    <w:qFormat/>
+    <w:rsid w:val="006B190B"/>
+    <w:pPr>
+      <w:ind w:left="720"/>
+      <w:contextualSpacing/>
+    </w:pPr>
+  </w:style>
+  <w:style w:type="character" w:styleId="Hyperlink">
+    <w:name w:val="Hyperlink"/>
+    <w:basedOn w:val="DefaultParagraphFont"/>
+    <w:uiPriority w:val="99"/>
+    <w:unhideWhenUsed/>
+    <w:rsid w:val="006B190B"/>
+    <w:rPr>
+      <w:color w:val="0563C1" w:themeColor="hyperlink"/>
+      <w:u w:val="single"/>
+    </w:rPr>
+  </w:style>
+  <w:style w:type="character" w:styleId="UnresolvedMention">
+    <w:name w:val="Unresolved Mention"/>
+    <w:basedOn w:val="DefaultParagraphFont"/>
+    <w:uiPriority w:val="99"/>
+    <w:semiHidden/>
+    <w:unhideWhenUsed/>
+    <w:rsid w:val="006B190B"/>
+    <w:rPr>
+      <w:color w:val="605E5C"/>
+      <w:shd w:val="clear" w:color="auto" w:fill="E1DFDD"/>
+    </w:rPr>
+  </w:style>
 </w:styles>
 </file>
 

</xml_diff>